<commit_message>
mejora en la creación de terminologías
</commit_message>
<xml_diff>
--- a/tiempos.docx
+++ b/tiempos.docx
@@ -139,81 +139,49 @@
     <w:p>
       <w:pPr>
         <w:pStyle w:val="Ttulo2"/>
-        <w:rPr>
-          <w:lang w:val="en-US"/>
-        </w:rPr>
       </w:pPr>
       <w:r>
         <w:t>Términos</w:t>
       </w:r>
       <w:r>
-        <w:rPr>
-          <w:lang w:val="en-US"/>
-        </w:rPr>
         <w:t xml:space="preserve"> </w:t>
       </w:r>
       <w:proofErr w:type="spellStart"/>
       <w:r>
-        <w:rPr>
-          <w:lang w:val="en-US"/>
-        </w:rPr>
         <w:t>english-ewt</w:t>
       </w:r>
       <w:proofErr w:type="spellEnd"/>
     </w:p>
     <w:p>
-      <w:pPr>
-        <w:rPr>
-          <w:lang w:val="en-US"/>
-        </w:rPr>
-      </w:pPr>
-      <w:r>
-        <w:rPr>
-          <w:lang w:val="en-US"/>
-        </w:rPr>
-        <w:t>[1] "</w:t>
-      </w:r>
-      <w:proofErr w:type="spellStart"/>
-      <w:r>
-        <w:rPr>
-          <w:lang w:val="en-US"/>
-        </w:rPr>
-        <w:t>Extrayendo</w:t>
-      </w:r>
-      <w:proofErr w:type="spellEnd"/>
-      <w:r>
-        <w:rPr>
-          <w:lang w:val="en-US"/>
-        </w:rPr>
+      <w:r>
+        <w:t xml:space="preserve">[1] "Extrayendo </w:t>
+      </w:r>
+      <w:proofErr w:type="spellStart"/>
+      <w:r>
+        <w:t>Terminos</w:t>
+      </w:r>
+      <w:proofErr w:type="spellEnd"/>
+      <w:r>
+        <w:t>: "</w:t>
+      </w:r>
+    </w:p>
+    <w:p>
+      <w:r>
+        <w:t xml:space="preserve">2963.671 </w:t>
+      </w:r>
+      <w:proofErr w:type="spellStart"/>
+      <w:r>
+        <w:t>sec</w:t>
+      </w:r>
+      <w:proofErr w:type="spellEnd"/>
+      <w:r>
         <w:t xml:space="preserve"> </w:t>
       </w:r>
       <w:proofErr w:type="spellStart"/>
       <w:r>
-        <w:rPr>
-          <w:lang w:val="en-US"/>
-        </w:rPr>
-        <w:t>Terminos</w:t>
-      </w:r>
-      <w:proofErr w:type="spellEnd"/>
-      <w:r>
-        <w:rPr>
-          <w:lang w:val="en-US"/>
-        </w:rPr>
-        <w:t>: "</w:t>
-      </w:r>
-    </w:p>
-    <w:p>
-      <w:pPr>
-        <w:rPr>
-          <w:lang w:val="en-US"/>
-        </w:rPr>
-      </w:pPr>
-      <w:r>
-        <w:rPr>
-          <w:lang w:val="en-US"/>
-        </w:rPr>
-        <w:t>2963.671 sec elapsed</w:t>
-      </w:r>
+        <w:t>elapsed</w:t>
+      </w:r>
+      <w:proofErr w:type="spellEnd"/>
     </w:p>
     <w:p/>
     <w:p>
@@ -340,7 +308,183 @@
         <w:t xml:space="preserve"> SNP</w:t>
       </w:r>
     </w:p>
-    <w:p/>
+    <w:p>
+      <w:r>
+        <w:t>[1] "</w:t>
+      </w:r>
+      <w:proofErr w:type="spellStart"/>
+      <w:r>
+        <w:t>Extraccion</w:t>
+      </w:r>
+      <w:proofErr w:type="spellEnd"/>
+      <w:r>
+        <w:t xml:space="preserve"> de </w:t>
+      </w:r>
+      <w:proofErr w:type="spellStart"/>
+      <w:r>
+        <w:t>terminos</w:t>
+      </w:r>
+      <w:proofErr w:type="spellEnd"/>
+      <w:r>
+        <w:t xml:space="preserve"> por documento empleando POS: "</w:t>
+      </w:r>
+    </w:p>
+    <w:p>
+      <w:r>
+        <w:t xml:space="preserve">398.769 </w:t>
+      </w:r>
+      <w:proofErr w:type="spellStart"/>
+      <w:r>
+        <w:t>sec</w:t>
+      </w:r>
+      <w:proofErr w:type="spellEnd"/>
+      <w:r>
+        <w:t xml:space="preserve"> </w:t>
+      </w:r>
+      <w:proofErr w:type="spellStart"/>
+      <w:r>
+        <w:t>elapsed</w:t>
+      </w:r>
+      <w:proofErr w:type="spellEnd"/>
+    </w:p>
+    <w:p>
+      <w:r>
+        <w:t xml:space="preserve">[1] "Puntuación </w:t>
+      </w:r>
+      <w:proofErr w:type="spellStart"/>
+      <w:r>
+        <w:t>tf_idf</w:t>
+      </w:r>
+      <w:proofErr w:type="spellEnd"/>
+      <w:r>
+        <w:t>: "</w:t>
+      </w:r>
+    </w:p>
+    <w:p>
+      <w:r>
+        <w:t xml:space="preserve">488.165 </w:t>
+      </w:r>
+      <w:proofErr w:type="spellStart"/>
+      <w:r>
+        <w:t>sec</w:t>
+      </w:r>
+      <w:proofErr w:type="spellEnd"/>
+      <w:r>
+        <w:t xml:space="preserve"> </w:t>
+      </w:r>
+      <w:proofErr w:type="spellStart"/>
+      <w:r>
+        <w:t>elapsed</w:t>
+      </w:r>
+      <w:proofErr w:type="spellEnd"/>
+    </w:p>
+    <w:p>
+      <w:r>
+        <w:t>[1] "Puntuación RAKE: "</w:t>
+      </w:r>
+    </w:p>
+    <w:p>
+      <w:r>
+        <w:t xml:space="preserve">8641.517 </w:t>
+      </w:r>
+      <w:proofErr w:type="spellStart"/>
+      <w:r>
+        <w:t>sec</w:t>
+      </w:r>
+      <w:proofErr w:type="spellEnd"/>
+      <w:r>
+        <w:t xml:space="preserve"> </w:t>
+      </w:r>
+      <w:proofErr w:type="spellStart"/>
+      <w:r>
+        <w:t>elapsed</w:t>
+      </w:r>
+      <w:proofErr w:type="spellEnd"/>
+    </w:p>
+    <w:p>
+      <w:r>
+        <w:t>[1] "Puntuación c-</w:t>
+      </w:r>
+      <w:proofErr w:type="spellStart"/>
+      <w:r>
+        <w:t>value</w:t>
+      </w:r>
+      <w:proofErr w:type="spellEnd"/>
+      <w:r>
+        <w:t>: "</w:t>
+      </w:r>
+    </w:p>
+    <w:p>
+      <w:pPr>
+        <w:rPr>
+          <w:lang w:val="en-US"/>
+        </w:rPr>
+      </w:pPr>
+      <w:r>
+        <w:rPr>
+          <w:lang w:val="en-US"/>
+        </w:rPr>
+        <w:t>165866.941 sec elapsed</w:t>
+      </w:r>
+    </w:p>
+    <w:p>
+      <w:pPr>
+        <w:rPr>
+          <w:lang w:val="en-US"/>
+        </w:rPr>
+      </w:pPr>
+      <w:r>
+        <w:rPr>
+          <w:lang w:val="en-US"/>
+        </w:rPr>
+        <w:t>total</w:t>
+      </w:r>
+    </w:p>
+    <w:p>
+      <w:pPr>
+        <w:rPr>
+          <w:lang w:val="en-US"/>
+        </w:rPr>
+      </w:pPr>
+      <w:r>
+        <w:rPr>
+          <w:lang w:val="en-US"/>
+        </w:rPr>
+        <w:t>175021.917 sec elapsed</w:t>
+      </w:r>
+    </w:p>
+    <w:p>
+      <w:r>
+        <w:lastRenderedPageBreak/>
+        <w:t xml:space="preserve">[1] "¡Terminología creada con </w:t>
+      </w:r>
+      <w:proofErr w:type="spellStart"/>
+      <w:r>
+        <w:t>exito</w:t>
+      </w:r>
+      <w:proofErr w:type="spellEnd"/>
+      <w:r>
+        <w:t>!"</w:t>
+      </w:r>
+    </w:p>
+    <w:p>
+      <w:r>
+        <w:t xml:space="preserve">175202.854 </w:t>
+      </w:r>
+      <w:proofErr w:type="spellStart"/>
+      <w:r>
+        <w:t>sec</w:t>
+      </w:r>
+      <w:proofErr w:type="spellEnd"/>
+      <w:r>
+        <w:t xml:space="preserve"> </w:t>
+      </w:r>
+      <w:proofErr w:type="spellStart"/>
+      <w:r>
+        <w:t>elapsed</w:t>
+      </w:r>
+      <w:proofErr w:type="spellEnd"/>
+    </w:p>
     <w:sectPr>
       <w:pgSz w:w="11900" w:h="16840"/>
       <w:pgMar w:top="1417" w:right="1701" w:bottom="1417" w:left="1701" w:header="708" w:footer="708" w:gutter="0"/>
@@ -796,6 +940,7 @@
   <w:style w:type="character" w:default="1" w:styleId="Fuentedeprrafopredeter">
     <w:name w:val="Default Paragraph Font"/>
     <w:uiPriority w:val="1"/>
+    <w:semiHidden/>
     <w:unhideWhenUsed/>
   </w:style>
   <w:style w:type="table" w:default="1" w:styleId="Tablanormal">

</xml_diff>